<commit_message>
updating documentation - phase 3
still a (DRAFT)
</commit_message>
<xml_diff>
--- a/Nandita_Documentation_Solace_Assignment_Groundup.docx
+++ b/Nandita_Documentation_Solace_Assignment_Groundup.docx
@@ -169,12 +169,12 @@
           <wp:inline distB="114300" distT="114300" distL="114300" distR="114300">
             <wp:extent cx="5943600" cy="292100"/>
             <wp:effectExtent b="0" l="0" r="0" t="0"/>
-            <wp:docPr id="5" name="image1.png"/>
+            <wp:docPr id="5" name="image6.png"/>
             <a:graphic>
               <a:graphicData uri="http://schemas.openxmlformats.org/drawingml/2006/picture">
                 <pic:pic>
                   <pic:nvPicPr>
-                    <pic:cNvPr id="0" name="image1.png"/>
+                    <pic:cNvPr id="0" name="image6.png"/>
                     <pic:cNvPicPr preferRelativeResize="0"/>
                   </pic:nvPicPr>
                   <pic:blipFill>
@@ -233,6 +233,81 @@
         <w:rPr>
           <w:rtl w:val="0"/>
         </w:rPr>
+        <w:t xml:space="preserve">Assumptions:</w:t>
+      </w:r>
+    </w:p>
+    <w:p>
+      <w:pPr>
+        <w:numPr>
+          <w:ilvl w:val="0"/>
+          <w:numId w:val="4"/>
+        </w:numPr>
+        <w:ind w:left="720" w:hanging="360"/>
+        <w:rPr>
+          <w:u w:val="none"/>
+        </w:rPr>
+      </w:pPr>
+      <w:r>
+        <w:rPr>
+          <w:rtl w:val="0"/>
+        </w:rPr>
+        <w:t xml:space="preserve">User has a working AWS account</w:t>
+      </w:r>
+    </w:p>
+    <w:p>
+      <w:pPr>
+        <w:numPr>
+          <w:ilvl w:val="0"/>
+          <w:numId w:val="4"/>
+        </w:numPr>
+        <w:ind w:left="720" w:hanging="360"/>
+        <w:rPr>
+          <w:u w:val="none"/>
+        </w:rPr>
+      </w:pPr>
+      <w:r>
+        <w:rPr>
+          <w:rtl w:val="0"/>
+        </w:rPr>
+        <w:t xml:space="preserve">“aws configure” is configured successfully with key and secret</w:t>
+      </w:r>
+    </w:p>
+    <w:p>
+      <w:pPr>
+        <w:numPr>
+          <w:ilvl w:val="0"/>
+          <w:numId w:val="4"/>
+        </w:numPr>
+        <w:ind w:left="720" w:hanging="360"/>
+        <w:rPr>
+          <w:u w:val="none"/>
+        </w:rPr>
+      </w:pPr>
+      <w:r>
+        <w:rPr>
+          <w:rtl w:val="0"/>
+        </w:rPr>
+        <w:t xml:space="preserve">Installed required python requirements</w:t>
+      </w:r>
+    </w:p>
+    <w:p>
+      <w:pPr>
+        <w:rPr/>
+      </w:pPr>
+      <w:r>
+        <w:rPr>
+          <w:rtl w:val="0"/>
+        </w:rPr>
+      </w:r>
+    </w:p>
+    <w:p>
+      <w:pPr>
+        <w:rPr/>
+      </w:pPr>
+      <w:r>
+        <w:rPr>
+          <w:rtl w:val="0"/>
+        </w:rPr>
       </w:r>
     </w:p>
     <w:p>
@@ -558,12 +633,12 @@
           <wp:inline distB="114300" distT="114300" distL="114300" distR="114300">
             <wp:extent cx="5943600" cy="1651000"/>
             <wp:effectExtent b="0" l="0" r="0" t="0"/>
-            <wp:docPr id="1" name="image6.png"/>
+            <wp:docPr id="1" name="image4.png"/>
             <a:graphic>
               <a:graphicData uri="http://schemas.openxmlformats.org/drawingml/2006/picture">
                 <pic:pic>
                   <pic:nvPicPr>
-                    <pic:cNvPr id="0" name="image6.png"/>
+                    <pic:cNvPr id="0" name="image4.png"/>
                     <pic:cNvPicPr preferRelativeResize="0"/>
                   </pic:nvPicPr>
                   <pic:blipFill>
@@ -613,12 +688,12 @@
           <wp:inline distB="114300" distT="114300" distL="114300" distR="114300">
             <wp:extent cx="5943600" cy="1092200"/>
             <wp:effectExtent b="0" l="0" r="0" t="0"/>
-            <wp:docPr id="7" name="image3.png"/>
+            <wp:docPr id="7" name="image8.png"/>
             <a:graphic>
               <a:graphicData uri="http://schemas.openxmlformats.org/drawingml/2006/picture">
                 <pic:pic>
                   <pic:nvPicPr>
-                    <pic:cNvPr id="0" name="image3.png"/>
+                    <pic:cNvPr id="0" name="image8.png"/>
                     <pic:cNvPicPr preferRelativeResize="0"/>
                   </pic:nvPicPr>
                   <pic:blipFill>
@@ -658,12 +733,12 @@
           <wp:inline distB="114300" distT="114300" distL="114300" distR="114300">
             <wp:extent cx="5943600" cy="990600"/>
             <wp:effectExtent b="0" l="0" r="0" t="0"/>
-            <wp:docPr id="3" name="image5.png"/>
+            <wp:docPr id="3" name="image2.png"/>
             <a:graphic>
               <a:graphicData uri="http://schemas.openxmlformats.org/drawingml/2006/picture">
                 <pic:pic>
                   <pic:nvPicPr>
-                    <pic:cNvPr id="0" name="image5.png"/>
+                    <pic:cNvPr id="0" name="image2.png"/>
                     <pic:cNvPicPr preferRelativeResize="0"/>
                   </pic:nvPicPr>
                   <pic:blipFill>
@@ -719,9 +794,262 @@
       </w:pPr>
       <w:r>
         <w:rPr>
-          <w:rtl w:val="0"/>
-        </w:rPr>
-        <w:t xml:space="preserve">Phase 1: We now have,</w:t>
+          <w:b w:val="1"/>
+          <w:rtl w:val="0"/>
+        </w:rPr>
+        <w:t xml:space="preserve">Phase 1</w:t>
+      </w:r>
+      <w:r>
+        <w:rPr>
+          <w:rtl w:val="0"/>
+        </w:rPr>
+        <w:t xml:space="preserve">: We now have,</w:t>
+      </w:r>
+    </w:p>
+    <w:p>
+      <w:pPr>
+        <w:numPr>
+          <w:ilvl w:val="0"/>
+          <w:numId w:val="7"/>
+        </w:numPr>
+        <w:ind w:left="720" w:hanging="360"/>
+        <w:rPr>
+          <w:u w:val="none"/>
+        </w:rPr>
+      </w:pPr>
+      <w:r>
+        <w:rPr>
+          <w:rtl w:val="0"/>
+        </w:rPr>
+        <w:t xml:space="preserve">config.json, where a user can specify resource specifications</w:t>
+      </w:r>
+    </w:p>
+    <w:p>
+      <w:pPr>
+        <w:numPr>
+          <w:ilvl w:val="0"/>
+          <w:numId w:val="7"/>
+        </w:numPr>
+        <w:ind w:left="720" w:hanging="360"/>
+        <w:rPr>
+          <w:u w:val="none"/>
+        </w:rPr>
+      </w:pPr>
+      <w:r>
+        <w:rPr>
+          <w:rtl w:val="0"/>
+        </w:rPr>
+        <w:t xml:space="preserve">nandita_config_parser.py, a file that parses above json specifications</w:t>
+      </w:r>
+    </w:p>
+    <w:p>
+      <w:pPr>
+        <w:numPr>
+          <w:ilvl w:val="0"/>
+          <w:numId w:val="7"/>
+        </w:numPr>
+        <w:ind w:left="720" w:hanging="360"/>
+        <w:rPr>
+          <w:u w:val="none"/>
+        </w:rPr>
+      </w:pPr>
+      <w:r>
+        <w:rPr>
+          <w:rtl w:val="0"/>
+        </w:rPr>
+        <w:t xml:space="preserve">nandita_aws_manager.py, a py file that interacts with aws by written functions </w:t>
+      </w:r>
+    </w:p>
+    <w:p>
+      <w:pPr>
+        <w:numPr>
+          <w:ilvl w:val="0"/>
+          <w:numId w:val="3"/>
+        </w:numPr>
+        <w:ind w:left="720" w:hanging="360"/>
+        <w:rPr>
+          <w:u w:val="none"/>
+        </w:rPr>
+      </w:pPr>
+      <w:r>
+        <w:rPr>
+          <w:rtl w:val="0"/>
+        </w:rPr>
+        <w:t xml:space="preserve">cli.py that applies configuration and creates resources in aws</w:t>
+      </w:r>
+    </w:p>
+    <w:p>
+      <w:pPr>
+        <w:rPr/>
+      </w:pPr>
+      <w:r>
+        <w:rPr>
+          <w:rtl w:val="0"/>
+        </w:rPr>
+      </w:r>
+    </w:p>
+    <w:p>
+      <w:pPr>
+        <w:rPr/>
+      </w:pPr>
+      <w:r>
+        <w:rPr>
+          <w:rtl w:val="0"/>
+        </w:rPr>
+      </w:r>
+    </w:p>
+    <w:p>
+      <w:pPr>
+        <w:rPr/>
+      </w:pPr>
+      <w:r>
+        <w:rPr>
+          <w:b w:val="1"/>
+          <w:rtl w:val="0"/>
+        </w:rPr>
+        <w:t xml:space="preserve">Phase 2</w:t>
+      </w:r>
+      <w:r>
+        <w:rPr>
+          <w:rtl w:val="0"/>
+        </w:rPr>
+        <w:t xml:space="preserve">: Since we have our cli.py successfully applying configurations, here I have focused on adding error messages to the rest of the functions. We can use the retry wrapper, but I think it would be an overkill. Focusing on clear error messages without adding retry logic will simplify the implementation and keep the error handling straightforward.</w:t>
+      </w:r>
+    </w:p>
+    <w:p>
+      <w:pPr>
+        <w:rPr/>
+      </w:pPr>
+      <w:r>
+        <w:rPr>
+          <w:rtl w:val="0"/>
+        </w:rPr>
+      </w:r>
+    </w:p>
+    <w:p>
+      <w:pPr>
+        <w:rPr/>
+      </w:pPr>
+      <w:r>
+        <w:rPr>
+          <w:rtl w:val="0"/>
+        </w:rPr>
+        <w:t xml:space="preserve">Phase 3:</w:t>
+      </w:r>
+    </w:p>
+    <w:p>
+      <w:pPr>
+        <w:numPr>
+          <w:ilvl w:val="0"/>
+          <w:numId w:val="6"/>
+        </w:numPr>
+        <w:ind w:left="720" w:hanging="360"/>
+        <w:rPr>
+          <w:u w:val="none"/>
+        </w:rPr>
+      </w:pPr>
+      <w:r>
+        <w:rPr>
+          <w:rtl w:val="0"/>
+        </w:rPr>
+        <w:t xml:space="preserve">Code base re-organization</w:t>
+      </w:r>
+    </w:p>
+    <w:p>
+      <w:pPr>
+        <w:numPr>
+          <w:ilvl w:val="0"/>
+          <w:numId w:val="6"/>
+        </w:numPr>
+        <w:ind w:left="720" w:hanging="360"/>
+        <w:rPr>
+          <w:u w:val="none"/>
+        </w:rPr>
+      </w:pPr>
+      <w:r>
+        <w:rPr>
+          <w:rtl w:val="0"/>
+        </w:rPr>
+        <w:t xml:space="preserve">Developing modular functions and importing required function to nandita_aws_manager.py</w:t>
+      </w:r>
+    </w:p>
+    <w:p>
+      <w:pPr>
+        <w:numPr>
+          <w:ilvl w:val="0"/>
+          <w:numId w:val="6"/>
+        </w:numPr>
+        <w:ind w:left="720" w:hanging="360"/>
+        <w:rPr>
+          <w:u w:val="none"/>
+        </w:rPr>
+      </w:pPr>
+      <w:r>
+        <w:rPr>
+          <w:rtl w:val="0"/>
+        </w:rPr>
+        <w:t xml:space="preserve">Adding the draft documentation doc to git</w:t>
+      </w:r>
+    </w:p>
+    <w:p>
+      <w:pPr>
+        <w:rPr/>
+      </w:pPr>
+      <w:r>
+        <w:rPr>
+          <w:rtl w:val="0"/>
+        </w:rPr>
+      </w:r>
+    </w:p>
+    <w:p>
+      <w:pPr>
+        <w:rPr/>
+      </w:pPr>
+      <w:r>
+        <w:rPr>
+          <w:rtl w:val="0"/>
+        </w:rPr>
+      </w:r>
+    </w:p>
+    <w:p>
+      <w:pPr>
+        <w:rPr/>
+      </w:pPr>
+      <w:r>
+        <w:rPr>
+          <w:rtl w:val="0"/>
+        </w:rPr>
+      </w:r>
+    </w:p>
+    <w:p>
+      <w:pPr>
+        <w:rPr/>
+      </w:pPr>
+      <w:r>
+        <w:rPr>
+          <w:rtl w:val="0"/>
+        </w:rPr>
+      </w:r>
+    </w:p>
+    <w:p>
+      <w:pPr>
+        <w:rPr/>
+      </w:pPr>
+      <w:r>
+        <w:rPr>
+          <w:rtl w:val="0"/>
+        </w:rPr>
+      </w:r>
+    </w:p>
+    <w:p>
+      <w:pPr>
+        <w:rPr/>
+      </w:pPr>
+      <w:r>
+        <w:rPr>
+          <w:rtl w:val="0"/>
+        </w:rPr>
+        <w:t xml:space="preserve">Dev best practices followed in this application:</w:t>
       </w:r>
     </w:p>
     <w:p>
@@ -732,14 +1060,28 @@
         </w:numPr>
         <w:ind w:left="720" w:hanging="360"/>
         <w:rPr>
-          <w:u w:val="none"/>
-        </w:rPr>
-      </w:pPr>
-      <w:r>
-        <w:rPr>
-          <w:rtl w:val="0"/>
-        </w:rPr>
-        <w:t xml:space="preserve">config.json, where a user can specify resource specifications</w:t>
+          <w:b w:val="1"/>
+        </w:rPr>
+      </w:pPr>
+      <w:r>
+        <w:rPr>
+          <w:b w:val="1"/>
+          <w:rtl w:val="0"/>
+        </w:rPr>
+        <w:t xml:space="preserve">Function Naming</w:t>
+      </w:r>
+    </w:p>
+    <w:p>
+      <w:pPr>
+        <w:ind w:left="720" w:firstLine="0"/>
+        <w:jc w:val="both"/>
+        <w:rPr/>
+      </w:pPr>
+      <w:r>
+        <w:rPr>
+          <w:rtl w:val="0"/>
+        </w:rPr>
+        <w:t xml:space="preserve">All my function names are descriptive and follow the Python naming convention of using lowercase with words separated by underscores (snake_case). This makes the code more readable and easier to understand.</w:t>
       </w:r>
     </w:p>
     <w:p>
@@ -755,9 +1097,17 @@
       </w:pPr>
       <w:r>
         <w:rPr>
-          <w:rtl w:val="0"/>
-        </w:rPr>
-        <w:t xml:space="preserve">nandita_config_parser.py, a file that parses above json specifications</w:t>
+          <w:b w:val="1"/>
+          <w:rtl w:val="0"/>
+        </w:rPr>
+        <w:t xml:space="preserve">Error handling</w:t>
+      </w:r>
+      <w:r>
+        <w:rPr>
+          <w:rtl w:val="0"/>
+        </w:rPr>
+        <w:br w:type="textWrapping"/>
+        <w:t xml:space="preserve">I have implemented error handling using try-except blocks in several functions, such as create_vpc, create_db_subnet_group, and create_rds_instance. This is a good practice as it helps catch and handle exceptions gracefully, preventing the program from crashing unexpectedly.</w:t>
       </w:r>
     </w:p>
     <w:p>
@@ -773,168 +1123,129 @@
       </w:pPr>
       <w:r>
         <w:rPr>
-          <w:rtl w:val="0"/>
-        </w:rPr>
-        <w:t xml:space="preserve">Nandita_aws_manager.py, a py file that interacts with aws by written functions </w:t>
+          <w:b w:val="1"/>
+          <w:rtl w:val="0"/>
+        </w:rPr>
+        <w:t xml:space="preserve">Modular code</w:t>
+      </w:r>
+      <w:r>
+        <w:rPr>
+          <w:rtl w:val="0"/>
+        </w:rPr>
+        <w:br w:type="textWrapping"/>
+        <w:t xml:space="preserve">Each function has a specific responsibility, making the code more modular and easier to maintain. For example, create_vpc, create_subnets, create_security_group, and create_ec2_instance each handle a different aspect of the AWS infrastructure setup</w:t>
       </w:r>
     </w:p>
     <w:p>
       <w:pPr>
         <w:numPr>
           <w:ilvl w:val="0"/>
-          <w:numId w:val="3"/>
+          <w:numId w:val="5"/>
         </w:numPr>
         <w:ind w:left="720" w:hanging="360"/>
         <w:rPr>
-          <w:u w:val="none"/>
-        </w:rPr>
-      </w:pPr>
-      <w:r>
-        <w:rPr>
-          <w:rtl w:val="0"/>
-        </w:rPr>
-        <w:t xml:space="preserve">cli.py that applies configuration and creates resources in aws</w:t>
-      </w:r>
-    </w:p>
-    <w:p>
-      <w:pPr>
-        <w:rPr/>
-      </w:pPr>
-      <w:r>
-        <w:rPr>
-          <w:rtl w:val="0"/>
-        </w:rPr>
-      </w:r>
-    </w:p>
-    <w:p>
-      <w:pPr>
-        <w:rPr/>
-      </w:pPr>
-      <w:r>
-        <w:rPr>
-          <w:rtl w:val="0"/>
-        </w:rPr>
-      </w:r>
-    </w:p>
-    <w:p>
-      <w:pPr>
-        <w:rPr/>
-      </w:pPr>
-      <w:r>
-        <w:rPr>
-          <w:rtl w:val="0"/>
-        </w:rPr>
-        <w:t xml:space="preserve">Phase 2: Since we have our cli.py successfully applying configurations, here I have focused on adding error messages to the rest of the functions. We can use the retry wrapper, but I think it would be an overkill. Focusing on clear error messages without adding retry logic will simplify the implementation and keep the error handling straightforward.</w:t>
-      </w:r>
-    </w:p>
-    <w:p>
-      <w:pPr>
-        <w:rPr/>
-      </w:pPr>
-      <w:r>
-        <w:rPr>
-          <w:rtl w:val="0"/>
-        </w:rPr>
-      </w:r>
-    </w:p>
-    <w:p>
-      <w:pPr>
-        <w:rPr/>
-      </w:pPr>
-      <w:r>
-        <w:rPr>
-          <w:rtl w:val="0"/>
-        </w:rPr>
-        <w:t xml:space="preserve">Dev best practices followed in this application:</w:t>
+          <w:b w:val="1"/>
+        </w:rPr>
+      </w:pPr>
+      <w:r>
+        <w:rPr>
+          <w:b w:val="1"/>
+          <w:rtl w:val="0"/>
+        </w:rPr>
+        <w:t xml:space="preserve">Meaningful print statements</w:t>
+      </w:r>
+    </w:p>
+    <w:p>
+      <w:pPr>
+        <w:ind w:left="720" w:firstLine="0"/>
+        <w:rPr/>
+      </w:pPr>
+      <w:r>
+        <w:rPr>
+          <w:rtl w:val="0"/>
+        </w:rPr>
+        <w:t xml:space="preserve">The print statements provide useful information about the actions being performed and the resources being created.</w:t>
       </w:r>
     </w:p>
     <w:p>
       <w:pPr>
         <w:numPr>
           <w:ilvl w:val="0"/>
-          <w:numId w:val="4"/>
+          <w:numId w:val="5"/>
         </w:numPr>
         <w:ind w:left="720" w:hanging="360"/>
         <w:rPr>
-          <w:u w:val="none"/>
-        </w:rPr>
-      </w:pPr>
-      <w:r>
-        <w:rPr>
-          <w:rtl w:val="0"/>
-        </w:rPr>
-        <w:t xml:space="preserve">Function Naming</w:t>
+          <w:b w:val="1"/>
+        </w:rPr>
+      </w:pPr>
+      <w:r>
+        <w:rPr>
+          <w:b w:val="1"/>
+          <w:rtl w:val="0"/>
+        </w:rPr>
+        <w:t xml:space="preserve">Consistent formatting </w:t>
       </w:r>
     </w:p>
     <w:p>
       <w:pPr>
         <w:ind w:left="720" w:firstLine="0"/>
-        <w:jc w:val="both"/>
-        <w:rPr/>
-      </w:pPr>
-      <w:r>
-        <w:rPr>
-          <w:rtl w:val="0"/>
-        </w:rPr>
-        <w:t xml:space="preserve">All my function names are descriptive and follow the Python naming convention of using lowercase with words separated by underscores (snake_case). This makes the code more readable and easier to understand.</w:t>
+        <w:rPr/>
+      </w:pPr>
+      <w:r>
+        <w:rPr>
+          <w:rtl w:val="0"/>
+        </w:rPr>
+        <w:t xml:space="preserve">I have made the code follow a consistent formatting style, making it easier to read and understand. This includes proper indentation, spacing, and line breaks.</w:t>
       </w:r>
     </w:p>
     <w:p>
       <w:pPr>
         <w:numPr>
           <w:ilvl w:val="0"/>
-          <w:numId w:val="4"/>
+          <w:numId w:val="5"/>
         </w:numPr>
         <w:ind w:left="720" w:hanging="360"/>
         <w:rPr>
-          <w:u w:val="none"/>
-        </w:rPr>
-      </w:pPr>
-      <w:r>
-        <w:rPr>
-          <w:rtl w:val="0"/>
-        </w:rPr>
-        <w:t xml:space="preserve">Error handling</w:t>
-        <w:br w:type="textWrapping"/>
-        <w:t xml:space="preserve">I have implemented error handling using try-except blocks in several functions, such as create_vpc, create_db_subnet_group, and create_rds_instance. This is a good practice as it helps catch and handle exceptions gracefully, preventing the program from crashing unexpectedly.</w:t>
+          <w:b w:val="1"/>
+        </w:rPr>
+      </w:pPr>
+      <w:r>
+        <w:rPr>
+          <w:b w:val="1"/>
+          <w:rtl w:val="0"/>
+        </w:rPr>
+        <w:t xml:space="preserve">Descriptive variable names</w:t>
+      </w:r>
+    </w:p>
+    <w:p>
+      <w:pPr>
+        <w:ind w:left="720" w:firstLine="0"/>
+        <w:rPr/>
+      </w:pPr>
+      <w:r>
+        <w:rPr>
+          <w:rtl w:val="0"/>
+        </w:rPr>
+        <w:t xml:space="preserve">The variable names used in the code are descriptive and self-explanatory</w:t>
       </w:r>
     </w:p>
     <w:p>
       <w:pPr>
         <w:numPr>
           <w:ilvl w:val="0"/>
-          <w:numId w:val="4"/>
+          <w:numId w:val="5"/>
         </w:numPr>
         <w:ind w:left="720" w:hanging="360"/>
         <w:rPr>
-          <w:u w:val="none"/>
-        </w:rPr>
-      </w:pPr>
-      <w:r>
-        <w:rPr>
-          <w:rtl w:val="0"/>
-        </w:rPr>
-        <w:t xml:space="preserve">Modular code</w:t>
-        <w:br w:type="textWrapping"/>
-        <w:t xml:space="preserve">Each function has a specific responsibility, making the code more modular and easier to maintain. For example, create_vpc, create_subnets, create_security_group, and create_ec2_instance each handle a different aspect of the AWS infrastructure setup</w:t>
-      </w:r>
-    </w:p>
-    <w:p>
-      <w:pPr>
-        <w:numPr>
-          <w:ilvl w:val="0"/>
-          <w:numId w:val="4"/>
-        </w:numPr>
-        <w:ind w:left="720" w:hanging="360"/>
-        <w:rPr>
-          <w:u w:val="none"/>
-        </w:rPr>
-      </w:pPr>
-      <w:r>
-        <w:rPr>
-          <w:rtl w:val="0"/>
-        </w:rPr>
-        <w:t xml:space="preserve">Meaningful print statements</w:t>
+          <w:b w:val="1"/>
+        </w:rPr>
+      </w:pPr>
+      <w:r>
+        <w:rPr>
+          <w:b w:val="1"/>
+          <w:rtl w:val="0"/>
+        </w:rPr>
+        <w:t xml:space="preserve">Handling the configuration</w:t>
       </w:r>
     </w:p>
     <w:p>
@@ -946,97 +1257,201 @@
         <w:rPr>
           <w:rtl w:val="0"/>
         </w:rPr>
-        <w:t xml:space="preserve">The print statements provide useful information about the actions being performed and the resources being created.</w:t>
-      </w:r>
-    </w:p>
-    <w:p>
-      <w:pPr>
-        <w:numPr>
-          <w:ilvl w:val="0"/>
-          <w:numId w:val="4"/>
-        </w:numPr>
-        <w:ind w:left="720" w:hanging="360"/>
-        <w:rPr>
-          <w:u w:val="none"/>
-        </w:rPr>
-      </w:pPr>
-      <w:r>
-        <w:rPr>
-          <w:rtl w:val="0"/>
-        </w:rPr>
-        <w:t xml:space="preserve">Consistent formatting </w:t>
-      </w:r>
-    </w:p>
-    <w:p>
-      <w:pPr>
-        <w:ind w:left="720" w:firstLine="0"/>
-        <w:rPr/>
-      </w:pPr>
-      <w:r>
-        <w:rPr>
-          <w:rtl w:val="0"/>
-        </w:rPr>
-        <w:t xml:space="preserve">I have made the code follow a consistent formatting style, making it easier to read and understand. This includes proper indentation, spacing, and line breaks.</w:t>
-      </w:r>
-    </w:p>
-    <w:p>
-      <w:pPr>
-        <w:numPr>
-          <w:ilvl w:val="0"/>
-          <w:numId w:val="4"/>
-        </w:numPr>
-        <w:ind w:left="720" w:hanging="360"/>
-        <w:rPr>
-          <w:u w:val="none"/>
-        </w:rPr>
-      </w:pPr>
-      <w:r>
-        <w:rPr>
-          <w:rtl w:val="0"/>
-        </w:rPr>
-        <w:t xml:space="preserve">Descriptive variable names</w:t>
-      </w:r>
-    </w:p>
-    <w:p>
-      <w:pPr>
-        <w:ind w:left="720" w:firstLine="0"/>
-        <w:rPr/>
-      </w:pPr>
-      <w:r>
-        <w:rPr>
-          <w:rtl w:val="0"/>
-        </w:rPr>
-        <w:t xml:space="preserve">The variable names used in the code are descriptive and self-explanatory</w:t>
-      </w:r>
-    </w:p>
-    <w:p>
-      <w:pPr>
-        <w:numPr>
-          <w:ilvl w:val="0"/>
-          <w:numId w:val="4"/>
-        </w:numPr>
-        <w:ind w:left="720" w:hanging="360"/>
-        <w:rPr>
-          <w:u w:val="none"/>
-        </w:rPr>
-      </w:pPr>
-      <w:r>
-        <w:rPr>
-          <w:rtl w:val="0"/>
-        </w:rPr>
-        <w:t xml:space="preserve">Handling the configuration</w:t>
-      </w:r>
-    </w:p>
-    <w:p>
-      <w:pPr>
-        <w:ind w:left="720" w:firstLine="0"/>
-        <w:rPr/>
-      </w:pPr>
-      <w:r>
-        <w:rPr>
-          <w:rtl w:val="0"/>
-        </w:rPr>
         <w:t xml:space="preserve">Our code handles configuration data from config.json, which is a good practice for separating configuration from the application logic. Also one of the specifications from our assignment objectives</w:t>
+      </w:r>
+    </w:p>
+    <w:p>
+      <w:pPr>
+        <w:rPr/>
+      </w:pPr>
+      <w:r>
+        <w:rPr>
+          <w:rtl w:val="0"/>
+        </w:rPr>
+      </w:r>
+    </w:p>
+    <w:p>
+      <w:pPr>
+        <w:rPr/>
+      </w:pPr>
+      <w:r>
+        <w:rPr>
+          <w:rtl w:val="0"/>
+        </w:rPr>
+      </w:r>
+    </w:p>
+    <w:p>
+      <w:pPr>
+        <w:rPr/>
+      </w:pPr>
+      <w:r>
+        <w:rPr>
+          <w:rtl w:val="0"/>
+        </w:rPr>
+      </w:r>
+    </w:p>
+    <w:p>
+      <w:pPr>
+        <w:rPr/>
+      </w:pPr>
+      <w:r>
+        <w:rPr>
+          <w:rtl w:val="0"/>
+        </w:rPr>
+      </w:r>
+    </w:p>
+    <w:p>
+      <w:pPr>
+        <w:rPr/>
+      </w:pPr>
+      <w:r>
+        <w:rPr>
+          <w:rtl w:val="0"/>
+        </w:rPr>
+      </w:r>
+    </w:p>
+    <w:p>
+      <w:pPr>
+        <w:rPr/>
+      </w:pPr>
+      <w:r>
+        <w:rPr>
+          <w:rtl w:val="0"/>
+        </w:rPr>
+      </w:r>
+    </w:p>
+    <w:p>
+      <w:pPr>
+        <w:rPr/>
+      </w:pPr>
+      <w:r>
+        <w:rPr>
+          <w:rtl w:val="0"/>
+        </w:rPr>
+      </w:r>
+    </w:p>
+    <w:p>
+      <w:pPr>
+        <w:rPr/>
+      </w:pPr>
+      <w:r>
+        <w:rPr>
+          <w:rtl w:val="0"/>
+        </w:rPr>
+      </w:r>
+    </w:p>
+    <w:p>
+      <w:pPr>
+        <w:rPr/>
+      </w:pPr>
+      <w:r>
+        <w:rPr>
+          <w:rtl w:val="0"/>
+        </w:rPr>
+      </w:r>
+    </w:p>
+    <w:p>
+      <w:pPr>
+        <w:rPr/>
+      </w:pPr>
+      <w:r>
+        <w:rPr>
+          <w:rtl w:val="0"/>
+        </w:rPr>
+      </w:r>
+    </w:p>
+    <w:p>
+      <w:pPr>
+        <w:rPr/>
+      </w:pPr>
+      <w:r>
+        <w:rPr>
+          <w:rtl w:val="0"/>
+        </w:rPr>
+      </w:r>
+    </w:p>
+    <w:p>
+      <w:pPr>
+        <w:rPr/>
+      </w:pPr>
+      <w:r>
+        <w:rPr>
+          <w:rtl w:val="0"/>
+        </w:rPr>
+      </w:r>
+    </w:p>
+    <w:p>
+      <w:pPr>
+        <w:rPr/>
+      </w:pPr>
+      <w:r>
+        <w:rPr>
+          <w:rtl w:val="0"/>
+        </w:rPr>
+      </w:r>
+    </w:p>
+    <w:p>
+      <w:pPr>
+        <w:rPr/>
+      </w:pPr>
+      <w:r>
+        <w:rPr>
+          <w:rtl w:val="0"/>
+        </w:rPr>
+      </w:r>
+    </w:p>
+    <w:p>
+      <w:pPr>
+        <w:rPr/>
+      </w:pPr>
+      <w:r>
+        <w:rPr>
+          <w:rtl w:val="0"/>
+        </w:rPr>
+      </w:r>
+    </w:p>
+    <w:p>
+      <w:pPr>
+        <w:rPr/>
+      </w:pPr>
+      <w:r>
+        <w:rPr>
+          <w:rtl w:val="0"/>
+        </w:rPr>
+      </w:r>
+    </w:p>
+    <w:p>
+      <w:pPr>
+        <w:rPr/>
+      </w:pPr>
+      <w:r>
+        <w:rPr>
+          <w:rtl w:val="0"/>
+        </w:rPr>
+      </w:r>
+    </w:p>
+    <w:p>
+      <w:pPr>
+        <w:rPr/>
+      </w:pPr>
+      <w:r>
+        <w:rPr>
+          <w:rtl w:val="0"/>
+        </w:rPr>
+      </w:r>
+    </w:p>
+    <w:p>
+      <w:pPr>
+        <w:rPr>
+          <w:b w:val="1"/>
+        </w:rPr>
+      </w:pPr>
+      <w:r>
+        <w:rPr>
+          <w:b w:val="1"/>
+          <w:rtl w:val="0"/>
+        </w:rPr>
+        <w:t xml:space="preserve">Challenges faced during app development:</w:t>
       </w:r>
     </w:p>
     <w:p>
@@ -1066,12 +1481,12 @@
           <wp:inline distB="114300" distT="114300" distL="114300" distR="114300">
             <wp:extent cx="5943600" cy="317500"/>
             <wp:effectExtent b="0" l="0" r="0" t="0"/>
-            <wp:docPr id="4" name="image8.png"/>
+            <wp:docPr id="4" name="image1.png"/>
             <a:graphic>
               <a:graphicData uri="http://schemas.openxmlformats.org/drawingml/2006/picture">
                 <pic:pic>
                   <pic:nvPicPr>
-                    <pic:cNvPr id="0" name="image8.png"/>
+                    <pic:cNvPr id="0" name="image1.png"/>
                     <pic:cNvPicPr preferRelativeResize="0"/>
                   </pic:nvPicPr>
                   <pic:blipFill>
@@ -1202,12 +1617,12 @@
           <wp:inline distB="114300" distT="114300" distL="114300" distR="114300">
             <wp:extent cx="5943600" cy="800100"/>
             <wp:effectExtent b="0" l="0" r="0" t="0"/>
-            <wp:docPr id="6" name="image4.png"/>
+            <wp:docPr id="6" name="image5.png"/>
             <a:graphic>
               <a:graphicData uri="http://schemas.openxmlformats.org/drawingml/2006/picture">
                 <pic:pic>
                   <pic:nvPicPr>
-                    <pic:cNvPr id="0" name="image4.png"/>
+                    <pic:cNvPr id="0" name="image5.png"/>
                     <pic:cNvPicPr preferRelativeResize="0"/>
                   </pic:nvPicPr>
                   <pic:blipFill>
@@ -1290,12 +1705,12 @@
           <wp:inline distB="114300" distT="114300" distL="114300" distR="114300">
             <wp:extent cx="5943600" cy="914400"/>
             <wp:effectExtent b="0" l="0" r="0" t="0"/>
-            <wp:docPr id="2" name="image2.png"/>
+            <wp:docPr id="2" name="image3.png"/>
             <a:graphic>
               <a:graphicData uri="http://schemas.openxmlformats.org/drawingml/2006/picture">
                 <pic:pic>
                   <pic:nvPicPr>
-                    <pic:cNvPr id="0" name="image2.png"/>
+                    <pic:cNvPr id="0" name="image3.png"/>
                     <pic:cNvPicPr preferRelativeResize="0"/>
                   </pic:nvPicPr>
                   <pic:blipFill>
@@ -2129,6 +2544,226 @@
       </w:rPr>
     </w:lvl>
   </w:abstractNum>
+  <w:abstractNum w:abstractNumId="6">
+    <w:lvl w:ilvl="0">
+      <w:start w:val="1"/>
+      <w:numFmt w:val="bullet"/>
+      <w:lvlText w:val="-"/>
+      <w:lvlJc w:val="left"/>
+      <w:pPr>
+        <w:ind w:left="720" w:hanging="360"/>
+      </w:pPr>
+      <w:rPr>
+        <w:u w:val="none"/>
+      </w:rPr>
+    </w:lvl>
+    <w:lvl w:ilvl="1">
+      <w:start w:val="1"/>
+      <w:numFmt w:val="bullet"/>
+      <w:lvlText w:val="-"/>
+      <w:lvlJc w:val="left"/>
+      <w:pPr>
+        <w:ind w:left="1440" w:hanging="360"/>
+      </w:pPr>
+      <w:rPr>
+        <w:u w:val="none"/>
+      </w:rPr>
+    </w:lvl>
+    <w:lvl w:ilvl="2">
+      <w:start w:val="1"/>
+      <w:numFmt w:val="bullet"/>
+      <w:lvlText w:val="-"/>
+      <w:lvlJc w:val="left"/>
+      <w:pPr>
+        <w:ind w:left="2160" w:hanging="360"/>
+      </w:pPr>
+      <w:rPr>
+        <w:u w:val="none"/>
+      </w:rPr>
+    </w:lvl>
+    <w:lvl w:ilvl="3">
+      <w:start w:val="1"/>
+      <w:numFmt w:val="bullet"/>
+      <w:lvlText w:val="-"/>
+      <w:lvlJc w:val="left"/>
+      <w:pPr>
+        <w:ind w:left="2880" w:hanging="360"/>
+      </w:pPr>
+      <w:rPr>
+        <w:u w:val="none"/>
+      </w:rPr>
+    </w:lvl>
+    <w:lvl w:ilvl="4">
+      <w:start w:val="1"/>
+      <w:numFmt w:val="bullet"/>
+      <w:lvlText w:val="-"/>
+      <w:lvlJc w:val="left"/>
+      <w:pPr>
+        <w:ind w:left="3600" w:hanging="360"/>
+      </w:pPr>
+      <w:rPr>
+        <w:u w:val="none"/>
+      </w:rPr>
+    </w:lvl>
+    <w:lvl w:ilvl="5">
+      <w:start w:val="1"/>
+      <w:numFmt w:val="bullet"/>
+      <w:lvlText w:val="-"/>
+      <w:lvlJc w:val="left"/>
+      <w:pPr>
+        <w:ind w:left="4320" w:hanging="360"/>
+      </w:pPr>
+      <w:rPr>
+        <w:u w:val="none"/>
+      </w:rPr>
+    </w:lvl>
+    <w:lvl w:ilvl="6">
+      <w:start w:val="1"/>
+      <w:numFmt w:val="bullet"/>
+      <w:lvlText w:val="-"/>
+      <w:lvlJc w:val="left"/>
+      <w:pPr>
+        <w:ind w:left="5040" w:hanging="360"/>
+      </w:pPr>
+      <w:rPr>
+        <w:u w:val="none"/>
+      </w:rPr>
+    </w:lvl>
+    <w:lvl w:ilvl="7">
+      <w:start w:val="1"/>
+      <w:numFmt w:val="bullet"/>
+      <w:lvlText w:val="-"/>
+      <w:lvlJc w:val="left"/>
+      <w:pPr>
+        <w:ind w:left="5760" w:hanging="360"/>
+      </w:pPr>
+      <w:rPr>
+        <w:u w:val="none"/>
+      </w:rPr>
+    </w:lvl>
+    <w:lvl w:ilvl="8">
+      <w:start w:val="1"/>
+      <w:numFmt w:val="bullet"/>
+      <w:lvlText w:val="-"/>
+      <w:lvlJc w:val="left"/>
+      <w:pPr>
+        <w:ind w:left="6480" w:hanging="360"/>
+      </w:pPr>
+      <w:rPr>
+        <w:u w:val="none"/>
+      </w:rPr>
+    </w:lvl>
+  </w:abstractNum>
+  <w:abstractNum w:abstractNumId="7">
+    <w:lvl w:ilvl="0">
+      <w:start w:val="1"/>
+      <w:numFmt w:val="bullet"/>
+      <w:lvlText w:val="-"/>
+      <w:lvlJc w:val="left"/>
+      <w:pPr>
+        <w:ind w:left="720" w:hanging="360"/>
+      </w:pPr>
+      <w:rPr>
+        <w:u w:val="none"/>
+      </w:rPr>
+    </w:lvl>
+    <w:lvl w:ilvl="1">
+      <w:start w:val="1"/>
+      <w:numFmt w:val="bullet"/>
+      <w:lvlText w:val="-"/>
+      <w:lvlJc w:val="left"/>
+      <w:pPr>
+        <w:ind w:left="1440" w:hanging="360"/>
+      </w:pPr>
+      <w:rPr>
+        <w:u w:val="none"/>
+      </w:rPr>
+    </w:lvl>
+    <w:lvl w:ilvl="2">
+      <w:start w:val="1"/>
+      <w:numFmt w:val="bullet"/>
+      <w:lvlText w:val="-"/>
+      <w:lvlJc w:val="left"/>
+      <w:pPr>
+        <w:ind w:left="2160" w:hanging="360"/>
+      </w:pPr>
+      <w:rPr>
+        <w:u w:val="none"/>
+      </w:rPr>
+    </w:lvl>
+    <w:lvl w:ilvl="3">
+      <w:start w:val="1"/>
+      <w:numFmt w:val="bullet"/>
+      <w:lvlText w:val="-"/>
+      <w:lvlJc w:val="left"/>
+      <w:pPr>
+        <w:ind w:left="2880" w:hanging="360"/>
+      </w:pPr>
+      <w:rPr>
+        <w:u w:val="none"/>
+      </w:rPr>
+    </w:lvl>
+    <w:lvl w:ilvl="4">
+      <w:start w:val="1"/>
+      <w:numFmt w:val="bullet"/>
+      <w:lvlText w:val="-"/>
+      <w:lvlJc w:val="left"/>
+      <w:pPr>
+        <w:ind w:left="3600" w:hanging="360"/>
+      </w:pPr>
+      <w:rPr>
+        <w:u w:val="none"/>
+      </w:rPr>
+    </w:lvl>
+    <w:lvl w:ilvl="5">
+      <w:start w:val="1"/>
+      <w:numFmt w:val="bullet"/>
+      <w:lvlText w:val="-"/>
+      <w:lvlJc w:val="left"/>
+      <w:pPr>
+        <w:ind w:left="4320" w:hanging="360"/>
+      </w:pPr>
+      <w:rPr>
+        <w:u w:val="none"/>
+      </w:rPr>
+    </w:lvl>
+    <w:lvl w:ilvl="6">
+      <w:start w:val="1"/>
+      <w:numFmt w:val="bullet"/>
+      <w:lvlText w:val="-"/>
+      <w:lvlJc w:val="left"/>
+      <w:pPr>
+        <w:ind w:left="5040" w:hanging="360"/>
+      </w:pPr>
+      <w:rPr>
+        <w:u w:val="none"/>
+      </w:rPr>
+    </w:lvl>
+    <w:lvl w:ilvl="7">
+      <w:start w:val="1"/>
+      <w:numFmt w:val="bullet"/>
+      <w:lvlText w:val="-"/>
+      <w:lvlJc w:val="left"/>
+      <w:pPr>
+        <w:ind w:left="5760" w:hanging="360"/>
+      </w:pPr>
+      <w:rPr>
+        <w:u w:val="none"/>
+      </w:rPr>
+    </w:lvl>
+    <w:lvl w:ilvl="8">
+      <w:start w:val="1"/>
+      <w:numFmt w:val="bullet"/>
+      <w:lvlText w:val="-"/>
+      <w:lvlJc w:val="left"/>
+      <w:pPr>
+        <w:ind w:left="6480" w:hanging="360"/>
+      </w:pPr>
+      <w:rPr>
+        <w:u w:val="none"/>
+      </w:rPr>
+    </w:lvl>
+  </w:abstractNum>
   <w:num w:numId="1">
     <w:abstractNumId w:val="1"/>
   </w:num>
@@ -2143,6 +2778,12 @@
   </w:num>
   <w:num w:numId="5">
     <w:abstractNumId w:val="5"/>
+  </w:num>
+  <w:num w:numId="6">
+    <w:abstractNumId w:val="6"/>
+  </w:num>
+  <w:num w:numId="7">
+    <w:abstractNumId w:val="7"/>
   </w:num>
 </w:numbering>
 </file>

</xml_diff>